<commit_message>
moved Search Suggester files to own repository
</commit_message>
<xml_diff>
--- a/Resume/Steven_Felix.docx
+++ b/Resume/Steven_Felix.docx
@@ -48,7 +48,15 @@
         <w:rPr>
           <w:color w:val="000000" w:themeColor="text1"/>
         </w:rPr>
-        <w:t>|  562.659.2167</w:t>
+        <w:t>|  562.</w:t>
+      </w:r>
+      <w:bookmarkStart w:id="2" w:name="_GoBack"/>
+      <w:bookmarkEnd w:id="2"/>
+      <w:r>
+        <w:rPr>
+          <w:color w:val="000000" w:themeColor="text1"/>
+        </w:rPr>
+        <w:t>659.2167</w:t>
       </w:r>
     </w:p>
     <w:p>
@@ -92,8 +100,6 @@
           <w:t>steven-am-felix</w:t>
         </w:r>
       </w:hyperlink>
-      <w:bookmarkStart w:id="2" w:name="_GoBack"/>
-      <w:bookmarkEnd w:id="2"/>
     </w:p>
     <w:p>
       <w:pPr>
@@ -118,6 +124,7 @@
       </w:pPr>
       <w:r>
         <w:rPr>
+          <w:b/>
           <w:i/>
           <w:color w:val="000000" w:themeColor="text1"/>
         </w:rPr>
@@ -125,10 +132,18 @@
       </w:r>
       <w:r>
         <w:rPr>
+          <w:b/>
           <w:i/>
           <w:color w:val="3E3E40"/>
         </w:rPr>
-        <w:t xml:space="preserve">: </w:t>
+        <w:t>:</w:t>
+      </w:r>
+      <w:r>
+        <w:rPr>
+          <w:i/>
+          <w:color w:val="3E3E40"/>
+        </w:rPr>
+        <w:t xml:space="preserve"> </w:t>
       </w:r>
       <w:r>
         <w:rPr>
@@ -161,25 +176,63 @@
         </w:rPr>
         <w:t>R</w:t>
       </w:r>
+      <w:r>
+        <w:rPr>
+          <w:color w:val="3E3E40"/>
+        </w:rPr>
+        <w:t>, SQL</w:t>
+      </w:r>
     </w:p>
     <w:p>
+      <w:r>
+        <w:rPr>
+          <w:b/>
+          <w:i/>
+        </w:rPr>
+        <w:t>Analytic Tools</w:t>
+      </w:r>
+      <w:r>
+        <w:rPr>
+          <w:b/>
+          <w:i/>
+        </w:rPr>
+        <w:t>:</w:t>
+      </w:r>
       <w:r>
         <w:rPr>
           <w:i/>
         </w:rPr>
-        <w:t>Analytic Tools</w:t>
-      </w:r>
-      <w:r>
-        <w:rPr>
-          <w:i/>
-        </w:rPr>
-        <w:t xml:space="preserve">: </w:t>
+        <w:t xml:space="preserve"> </w:t>
       </w:r>
       <w:r>
         <w:rPr>
           <w:color w:val="3E3E40"/>
         </w:rPr>
-        <w:t>Exploratory data analysis, experimental design, longitudinal data analysis (mixed-effects/HLM), linear/logistic regression, natural language processing (word2vec, nltk)</w:t>
+        <w:t>Exploratory data analysis, experimental design</w:t>
+      </w:r>
+      <w:r>
+        <w:rPr>
+          <w:color w:val="3E3E40"/>
+        </w:rPr>
+        <w:t xml:space="preserve"> (A/B testing)</w:t>
+      </w:r>
+      <w:r>
+        <w:rPr>
+          <w:color w:val="3E3E40"/>
+        </w:rPr>
+        <w:t xml:space="preserve">, longitudinal data analysis </w:t>
+      </w:r>
+      <w:r>
+        <w:rPr>
+          <w:color w:val="3E3E40"/>
+        </w:rPr>
+        <w:t>(mixed-effects</w:t>
+      </w:r>
+      <w:r>
+        <w:rPr>
+          <w:color w:val="3E3E40"/>
+        </w:rPr>
+        <w:t>), linear/logistic regression, natural language processing (word2vec, nltk)</w:t>
       </w:r>
       <w:r>
         <w:rPr>
@@ -262,7 +315,46 @@
         <w:pStyle w:val="ListParagraph"/>
       </w:pPr>
       <w:r>
-        <w:t>Built searchSuggester, a</w:t>
+        <w:t xml:space="preserve">Built </w:t>
+      </w:r>
+      <w:r>
+        <w:t>“</w:t>
+      </w:r>
+      <w:hyperlink r:id="rId11" w:history="1">
+        <w:r>
+          <w:rPr>
+            <w:rStyle w:val="Hyperlink"/>
+            <w:i/>
+          </w:rPr>
+          <w:t>search</w:t>
+        </w:r>
+        <w:r>
+          <w:rPr>
+            <w:rStyle w:val="Hyperlink"/>
+            <w:i/>
+          </w:rPr>
+          <w:t xml:space="preserve"> </w:t>
+        </w:r>
+        <w:r>
+          <w:rPr>
+            <w:rStyle w:val="Hyperlink"/>
+            <w:i/>
+          </w:rPr>
+          <w:t>s</w:t>
+        </w:r>
+        <w:r>
+          <w:rPr>
+            <w:rStyle w:val="Hyperlink"/>
+            <w:i/>
+          </w:rPr>
+          <w:t>uggester</w:t>
+        </w:r>
+      </w:hyperlink>
+      <w:r>
+        <w:t>”</w:t>
+      </w:r>
+      <w:r>
+        <w:t>, a</w:t>
       </w:r>
       <w:r>
         <w:t xml:space="preserve"> Flask-based web application</w:t>
@@ -271,22 +363,31 @@
         <w:t xml:space="preserve"> </w:t>
       </w:r>
       <w:r>
-        <w:t>designed to</w:t>
-      </w:r>
-      <w:r>
-        <w:t xml:space="preserve"> improve data scientists’ </w:t>
+        <w:t xml:space="preserve">that improves </w:t>
       </w:r>
       <w:r>
         <w:t>Stack O</w:t>
       </w:r>
       <w:r>
-        <w:t xml:space="preserve">verflow queries by generating </w:t>
-      </w:r>
-      <w:r>
-        <w:t xml:space="preserve">semantically related </w:t>
-      </w:r>
-      <w:r>
-        <w:t>alternatives</w:t>
+        <w:t xml:space="preserve">verflow </w:t>
+      </w:r>
+      <w:r>
+        <w:t xml:space="preserve">search experience </w:t>
+      </w:r>
+      <w:r>
+        <w:t xml:space="preserve">by generating </w:t>
+      </w:r>
+      <w:r>
+        <w:t>conceptually-</w:t>
+      </w:r>
+      <w:r>
+        <w:t xml:space="preserve">related </w:t>
+      </w:r>
+      <w:r>
+        <w:t xml:space="preserve">alternative queries; suggested queries </w:t>
+      </w:r>
+      <w:r>
+        <w:t>are up to 29x more probable and lead to search results with 20 more votes per result</w:t>
       </w:r>
     </w:p>
     <w:p>
@@ -306,7 +407,10 @@
         <w:t xml:space="preserve">pre-processed </w:t>
       </w:r>
       <w:r>
-        <w:t xml:space="preserve">over 17M </w:t>
+        <w:t>over 26</w:t>
+      </w:r>
+      <w:r>
+        <w:t xml:space="preserve">M </w:t>
       </w:r>
       <w:r>
         <w:t>Stack Overflow question-</w:t>
@@ -335,28 +439,37 @@
         </w:rPr>
       </w:pPr>
       <w:r>
-        <w:t xml:space="preserve">Generated word-embeddings </w:t>
-      </w:r>
-      <w:r>
-        <w:t>for Stack Overflow vocabulary by training</w:t>
-      </w:r>
-      <w:r>
-        <w:t xml:space="preserve"> </w:t>
+        <w:t>T</w:t>
+      </w:r>
+      <w:r>
+        <w:t xml:space="preserve">rained </w:t>
       </w:r>
       <w:r>
         <w:rPr>
           <w:i/>
         </w:rPr>
-        <w:t>word2vec</w:t>
-      </w:r>
-      <w:r>
-        <w:rPr>
-          <w:i/>
-        </w:rPr>
-        <w:t xml:space="preserve"> </w:t>
-      </w:r>
-      <w:r>
-        <w:t>model on question titles, and used embeddings to suggest similar queries</w:t>
+        <w:t xml:space="preserve">word2vec </w:t>
+      </w:r>
+      <w:r>
+        <w:t>model on question titles</w:t>
+      </w:r>
+      <w:r>
+        <w:t xml:space="preserve"> and used resulting model to </w:t>
+      </w:r>
+      <w:r>
+        <w:t xml:space="preserve">generate, score, and rank potential </w:t>
+      </w:r>
+      <w:r>
+        <w:t xml:space="preserve">alternative </w:t>
+      </w:r>
+      <w:r>
+        <w:t>queries</w:t>
+      </w:r>
+      <w:r>
+        <w:t>; d</w:t>
+      </w:r>
+      <w:r>
+        <w:t xml:space="preserve">eployed on Amazon Web Services EC2 platform </w:t>
       </w:r>
     </w:p>
     <w:p>
@@ -706,10 +819,13 @@
         <w:t xml:space="preserve">employees </w:t>
       </w:r>
       <w:r>
-        <w:t xml:space="preserve">likely to leave their job using logistic regression and SVM; </w:t>
-      </w:r>
-      <w:r>
-        <w:t>achieved test accuracy of 92%</w:t>
+        <w:t>likely to leave their job usi</w:t>
+      </w:r>
+      <w:r>
+        <w:t>ng logistic regression and SVM; test accuracy</w:t>
+      </w:r>
+      <w:r>
+        <w:t xml:space="preserve"> 92%</w:t>
       </w:r>
     </w:p>
     <w:p>
@@ -902,7 +1018,7 @@
       </w:r>
     </w:p>
     <w:sectPr>
-      <w:headerReference w:type="default" r:id="rId11"/>
+      <w:headerReference w:type="default" r:id="rId12"/>
       <w:pgSz w:w="12240" w:h="15840"/>
       <w:pgMar w:top="864" w:right="1080" w:bottom="1152" w:left="1080" w:header="720" w:footer="720" w:gutter="0"/>
       <w:cols w:space="720"/>
@@ -4027,7 +4143,7 @@
 </file>
 
 <file path=customXml/itemProps1.xml><?xml version="1.0" encoding="utf-8"?>
-<ds:datastoreItem xmlns:ds="http://schemas.openxmlformats.org/officeDocument/2006/customXml" ds:itemID="{76713C9B-2FFA-B34F-BE09-424AED566E68}">
+<ds:datastoreItem xmlns:ds="http://schemas.openxmlformats.org/officeDocument/2006/customXml" ds:itemID="{933AB8CA-B83E-1B45-839A-537FAA56FE7A}">
   <ds:schemaRefs>
     <ds:schemaRef ds:uri="http://schemas.openxmlformats.org/officeDocument/2006/bibliography"/>
   </ds:schemaRefs>

</xml_diff>